<commit_message>
Aggiornamento REG per attività soggette (sia LPS che al.)
</commit_message>
<xml_diff>
--- a/modelli/CV_commissioni/CV10_REG.docx
+++ b/modelli/CV_commissioni/CV10_REG.docx
@@ -619,9 +619,12 @@
           <w:szCs w:val="24"/>
           <w:lang w:val="it-IT" w:eastAsia="zh-CN" w:bidi="hi-IN"/>
         </w:rPr>
-        <w:t>Questo Comando comunica che ha archiviato la co</w:t>
-      </w:r>
-      <w:r>
+        <w:t>Questo Comando comunica che ha archiviato la convocazione in oggetto, in quanto non è prevista specifica competenza in merito.</w:t>
+      </w:r>
+    </w:p>
+    <w:p>
+      <w:pPr>
+        <w:pStyle w:val="TextBody"/>
         <w:rPr>
           <w:rFonts w:eastAsia="Noto Serif CJK SC" w:cs="Lohit Devanagari"/>
           <w:kern w:val="2"/>
@@ -629,44 +632,6 @@
           <w:szCs w:val="24"/>
           <w:lang w:val="it-IT" w:eastAsia="zh-CN" w:bidi="hi-IN"/>
         </w:rPr>
-        <w:t>n</w:t>
-      </w:r>
-      <w:r>
-        <w:rPr>
-          <w:rFonts w:eastAsia="Noto Serif CJK SC" w:cs="Lohit Devanagari"/>
-          <w:kern w:val="2"/>
-          <w:sz w:val="24"/>
-          <w:szCs w:val="24"/>
-          <w:lang w:val="it-IT" w:eastAsia="zh-CN" w:bidi="hi-IN"/>
-        </w:rPr>
-        <w:t>vocazione in oggetto, in quanto non è prevista specifica competenza in merito.</w:t>
-      </w:r>
-    </w:p>
-    <w:p>
-      <w:pPr>
-        <w:pStyle w:val="TextBody"/>
-        <w:rPr>
-          <w:rFonts w:eastAsia="Noto Serif CJK SC" w:cs="Lohit Devanagari"/>
-          <w:kern w:val="2"/>
-          <w:sz w:val="24"/>
-          <w:szCs w:val="24"/>
-          <w:lang w:val="it-IT" w:eastAsia="zh-CN" w:bidi="hi-IN"/>
-        </w:rPr>
-      </w:pPr>
-      <w:r>
-        <w:rPr>
-          <w:rFonts w:eastAsia="Noto Serif CJK SC" w:cs="Lohit Devanagari"/>
-          <w:kern w:val="2"/>
-          <w:sz w:val="24"/>
-          <w:szCs w:val="24"/>
-          <w:lang w:val="it-IT" w:eastAsia="zh-CN" w:bidi="hi-IN"/>
-        </w:rPr>
-      </w:r>
-    </w:p>
-    <w:p>
-      <w:pPr>
-        <w:pStyle w:val="TextBody"/>
-        <w:rPr/>
       </w:pPr>
       <w:r>
         <w:rPr>
@@ -677,7 +642,108 @@
           <w:szCs w:val="24"/>
           <w:lang w:val="it-IT" w:eastAsia="zh-CN" w:bidi="hi-IN"/>
         </w:rPr>
-        <w:t>[se non allegata documentazione o incompleta]</w:t>
+        <w:t>[se attività soggetta]</w:t>
+      </w:r>
+    </w:p>
+    <w:p>
+      <w:pPr>
+        <w:pStyle w:val="TextBody"/>
+        <w:rPr>
+          <w:lang w:val="it-IT" w:eastAsia="zh-CN" w:bidi="hi-IN"/>
+        </w:rPr>
+      </w:pPr>
+      <w:r>
+        <w:rPr>
+          <w:lang w:val="it-IT" w:eastAsia="zh-CN" w:bidi="hi-IN"/>
+        </w:rPr>
+        <w:t xml:space="preserve">In relazione alla convocazione in oggetto, poiché trattasi di attività soggette di cui al DPR 151/11, il responsabile dell’attività deve presentare </w:t>
+      </w:r>
+      <w:r>
+        <w:rPr>
+          <w:b/>
+          <w:bCs/>
+          <w:lang w:val="it-IT" w:eastAsia="zh-CN" w:bidi="hi-IN"/>
+        </w:rPr>
+        <w:t>SCIA</w:t>
+      </w:r>
+      <w:r>
+        <w:rPr>
+          <w:lang w:val="it-IT" w:eastAsia="zh-CN" w:bidi="hi-IN"/>
+        </w:rPr>
+        <w:t xml:space="preserve"> o </w:t>
+      </w:r>
+      <w:r>
+        <w:rPr>
+          <w:b/>
+          <w:bCs/>
+          <w:lang w:val="it-IT" w:eastAsia="zh-CN" w:bidi="hi-IN"/>
+        </w:rPr>
+        <w:t>rinnovo della conformità antincendio</w:t>
+      </w:r>
+      <w:r>
+        <w:rPr>
+          <w:lang w:val="it-IT" w:eastAsia="zh-CN" w:bidi="hi-IN"/>
+        </w:rPr>
+        <w:t xml:space="preserve"> in tempo utile.</w:t>
+      </w:r>
+    </w:p>
+    <w:p>
+      <w:pPr>
+        <w:pStyle w:val="TextBody"/>
+        <w:rPr>
+          <w:lang w:val="it-IT" w:eastAsia="zh-CN" w:bidi="hi-IN"/>
+        </w:rPr>
+      </w:pPr>
+      <w:r>
+        <w:rPr>
+          <w:lang w:val="it-IT" w:eastAsia="zh-CN" w:bidi="hi-IN"/>
+        </w:rPr>
+        <w:t>Q</w:t>
+      </w:r>
+      <w:r>
+        <w:rPr>
+          <w:lang w:val="it-IT" w:eastAsia="zh-CN" w:bidi="hi-IN"/>
+        </w:rPr>
+        <w:t>uesto Comando non può esprimere parere in seno alla commissione in mancanza di quanto sopra.</w:t>
+      </w:r>
+    </w:p>
+    <w:p>
+      <w:pPr>
+        <w:pStyle w:val="TextBody"/>
+        <w:rPr/>
+      </w:pPr>
+      <w:r>
+        <w:rPr>
+          <w:rStyle w:val="DamodificareEG"/>
+          <w:rFonts w:eastAsia="Noto Serif CJK SC" w:cs="Lohit Devanagari"/>
+          <w:kern w:val="2"/>
+          <w:sz w:val="24"/>
+          <w:szCs w:val="24"/>
+          <w:lang w:val="it-IT" w:eastAsia="zh-CN" w:bidi="hi-IN"/>
+        </w:rPr>
+        <w:t xml:space="preserve">[se </w:t>
+      </w:r>
+      <w:r>
+        <w:rPr>
+          <w:rStyle w:val="DamodificareEG"/>
+          <w:rFonts w:eastAsia="Noto Serif CJK SC" w:cs="Lohit Devanagari"/>
+          <w:kern w:val="2"/>
+          <w:sz w:val="24"/>
+          <w:szCs w:val="24"/>
+          <w:lang w:val="it-IT" w:eastAsia="zh-CN" w:bidi="hi-IN"/>
+        </w:rPr>
+        <w:t>attività non soggetta</w:t>
+      </w:r>
+      <w:r>
+        <w:rPr>
+          <w:rStyle w:val="DamodificareEG"/>
+          <w:rFonts w:eastAsia="Noto Serif CJK SC" w:cs="Lohit Devanagari"/>
+          <w:kern w:val="2"/>
+          <w:sz w:val="24"/>
+          <w:szCs w:val="24"/>
+          <w:lang w:val="it-IT" w:eastAsia="zh-CN" w:bidi="hi-IN"/>
+        </w:rPr>
+        <w:t>]</w:t>
       </w:r>
     </w:p>
     <w:p>
@@ -771,8 +837,8 @@
         <w:rPr/>
         <w:fldChar w:fldCharType="separate"/>
       </w:r>
-      <w:bookmarkStart w:id="0" w:name="__Fieldmark__2605_4095184655"/>
-      <w:bookmarkStart w:id="1" w:name="__Fieldmark__2605_4095184655"/>
+      <w:bookmarkStart w:id="0" w:name="__Fieldmark__1112_3095106160"/>
+      <w:bookmarkStart w:id="1" w:name="__Fieldmark__1112_3095106160"/>
       <w:bookmarkEnd w:id="1"/>
       <w:r>
         <w:rPr/>
@@ -781,23 +847,24 @@
         <w:rPr/>
         <w:fldChar w:fldCharType="end"/>
       </w:r>
-      <w:bookmarkStart w:id="2" w:name="__Fieldmark__551_4095184655"/>
-      <w:bookmarkStart w:id="3" w:name="__Fieldmark__320_3765483858"/>
-      <w:bookmarkStart w:id="4" w:name="__Fieldmark__74_4132683366"/>
-      <w:bookmarkStart w:id="5" w:name="__Fieldmark__92_3825571921"/>
-      <w:bookmarkStart w:id="6" w:name="__Fieldmark__1666_2296329797"/>
-      <w:bookmarkStart w:id="7" w:name="__Fieldmark__3028_2828410077"/>
-      <w:bookmarkStart w:id="8" w:name="__Fieldmark__92_2416548785"/>
-      <w:bookmarkStart w:id="9" w:name="__Fieldmark__2589_1964799693"/>
+      <w:bookmarkStart w:id="2" w:name="__Fieldmark__1987_4095184655"/>
+      <w:bookmarkStart w:id="3" w:name="__Fieldmark__5696_3765483858"/>
+      <w:bookmarkStart w:id="4" w:name="__Fieldmark__66_2691905827"/>
+      <w:bookmarkStart w:id="5" w:name="__Fieldmark__3082_4204341107"/>
+      <w:bookmarkStart w:id="6" w:name="__Fieldmark__1067_2099660439"/>
+      <w:bookmarkStart w:id="7" w:name="__Fieldmark__92_2156278351"/>
+      <w:bookmarkStart w:id="8" w:name="__Fieldmark__279_4027006556"/>
+      <w:bookmarkStart w:id="9" w:name="__Fieldmark__535_1921254028"/>
       <w:bookmarkStart w:id="10" w:name="__Fieldmark__279_1585666245"/>
-      <w:bookmarkStart w:id="11" w:name="__Fieldmark__535_1921254028"/>
-      <w:bookmarkStart w:id="12" w:name="__Fieldmark__279_4027006556"/>
-      <w:bookmarkStart w:id="13" w:name="__Fieldmark__92_2156278351"/>
-      <w:bookmarkStart w:id="14" w:name="__Fieldmark__1067_2099660439"/>
-      <w:bookmarkStart w:id="15" w:name="__Fieldmark__3082_4204341107"/>
-      <w:bookmarkStart w:id="16" w:name="__Fieldmark__66_2691905827"/>
-      <w:bookmarkStart w:id="17" w:name="__Fieldmark__5696_3765483858"/>
-      <w:bookmarkStart w:id="18" w:name="__Fieldmark__1987_4095184655"/>
+      <w:bookmarkStart w:id="11" w:name="__Fieldmark__2589_1964799693"/>
+      <w:bookmarkStart w:id="12" w:name="__Fieldmark__92_2416548785"/>
+      <w:bookmarkStart w:id="13" w:name="__Fieldmark__3028_2828410077"/>
+      <w:bookmarkStart w:id="14" w:name="__Fieldmark__1666_2296329797"/>
+      <w:bookmarkStart w:id="15" w:name="__Fieldmark__92_3825571921"/>
+      <w:bookmarkStart w:id="16" w:name="__Fieldmark__74_4132683366"/>
+      <w:bookmarkStart w:id="17" w:name="__Fieldmark__320_3765483858"/>
+      <w:bookmarkStart w:id="18" w:name="__Fieldmark__551_4095184655"/>
+      <w:bookmarkStart w:id="19" w:name="__Fieldmark__2605_4095184655"/>
       <w:bookmarkEnd w:id="2"/>
       <w:bookmarkEnd w:id="3"/>
       <w:bookmarkEnd w:id="4"/>
@@ -815,6 +882,7 @@
       <w:bookmarkEnd w:id="16"/>
       <w:bookmarkEnd w:id="17"/>
       <w:bookmarkEnd w:id="18"/>
+      <w:bookmarkEnd w:id="19"/>
       <w:r>
         <w:rPr>
           <w:rStyle w:val="DamodificareEG"/>
@@ -864,9 +932,9 @@
         <w:rPr/>
         <w:fldChar w:fldCharType="separate"/>
       </w:r>
-      <w:bookmarkStart w:id="19" w:name="__Fieldmark__2663_4095184655"/>
-      <w:bookmarkStart w:id="20" w:name="__Fieldmark__2663_4095184655"/>
-      <w:bookmarkEnd w:id="20"/>
+      <w:bookmarkStart w:id="20" w:name="__Fieldmark__1173_3095106160"/>
+      <w:bookmarkStart w:id="21" w:name="__Fieldmark__1173_3095106160"/>
+      <w:bookmarkEnd w:id="21"/>
       <w:r>
         <w:rPr/>
       </w:r>
@@ -874,24 +942,24 @@
         <w:rPr/>
         <w:fldChar w:fldCharType="end"/>
       </w:r>
-      <w:bookmarkStart w:id="21" w:name="__Fieldmark__603_4095184655"/>
-      <w:bookmarkStart w:id="22" w:name="__Fieldmark__365_3765483858"/>
-      <w:bookmarkStart w:id="23" w:name="__Fieldmark__119_4132683366"/>
-      <w:bookmarkStart w:id="24" w:name="__Fieldmark__279_15856662451"/>
-      <w:bookmarkStart w:id="25" w:name="__Fieldmark__2149_2296329797"/>
-      <w:bookmarkStart w:id="26" w:name="__Fieldmark__3028_28284100771"/>
-      <w:bookmarkStart w:id="27" w:name="__Fieldmark__92_38255719211"/>
-      <w:bookmarkStart w:id="28" w:name="__Fieldmark__92_24165487851"/>
-      <w:bookmarkStart w:id="29" w:name="__Fieldmark__2589_19647996931"/>
-      <w:bookmarkStart w:id="30" w:name="__Fieldmark__279_40270065561"/>
-      <w:bookmarkStart w:id="31" w:name="__Fieldmark__92_21562783511"/>
-      <w:bookmarkStart w:id="32" w:name="__Fieldmark__1067_20996604391"/>
-      <w:bookmarkStart w:id="33" w:name="__Fieldmark__3082_42043411071"/>
-      <w:bookmarkStart w:id="34" w:name="__Fieldmark__535_19212540281"/>
-      <w:bookmarkStart w:id="35" w:name="__Fieldmark__108_2691905827"/>
-      <w:bookmarkStart w:id="36" w:name="__Fieldmark__5745_3765483858"/>
-      <w:bookmarkStart w:id="37" w:name="__Fieldmark__2042_4095184655"/>
-      <w:bookmarkEnd w:id="21"/>
+      <w:bookmarkStart w:id="22" w:name="__Fieldmark__2042_4095184655"/>
+      <w:bookmarkStart w:id="23" w:name="__Fieldmark__5745_3765483858"/>
+      <w:bookmarkStart w:id="24" w:name="__Fieldmark__108_2691905827"/>
+      <w:bookmarkStart w:id="25" w:name="__Fieldmark__535_19212540281"/>
+      <w:bookmarkStart w:id="26" w:name="__Fieldmark__3082_42043411071"/>
+      <w:bookmarkStart w:id="27" w:name="__Fieldmark__1067_20996604391"/>
+      <w:bookmarkStart w:id="28" w:name="__Fieldmark__92_21562783511"/>
+      <w:bookmarkStart w:id="29" w:name="__Fieldmark__279_40270065561"/>
+      <w:bookmarkStart w:id="30" w:name="__Fieldmark__2589_19647996931"/>
+      <w:bookmarkStart w:id="31" w:name="__Fieldmark__92_24165487851"/>
+      <w:bookmarkStart w:id="32" w:name="__Fieldmark__92_38255719211"/>
+      <w:bookmarkStart w:id="33" w:name="__Fieldmark__3028_28284100771"/>
+      <w:bookmarkStart w:id="34" w:name="__Fieldmark__2149_2296329797"/>
+      <w:bookmarkStart w:id="35" w:name="__Fieldmark__279_15856662451"/>
+      <w:bookmarkStart w:id="36" w:name="__Fieldmark__119_4132683366"/>
+      <w:bookmarkStart w:id="37" w:name="__Fieldmark__365_3765483858"/>
+      <w:bookmarkStart w:id="38" w:name="__Fieldmark__603_4095184655"/>
+      <w:bookmarkStart w:id="39" w:name="__Fieldmark__2663_4095184655"/>
       <w:bookmarkEnd w:id="22"/>
       <w:bookmarkEnd w:id="23"/>
       <w:bookmarkEnd w:id="24"/>
@@ -908,6 +976,8 @@
       <w:bookmarkEnd w:id="35"/>
       <w:bookmarkEnd w:id="36"/>
       <w:bookmarkEnd w:id="37"/>
+      <w:bookmarkEnd w:id="38"/>
+      <w:bookmarkEnd w:id="39"/>
       <w:r>
         <w:rPr>
           <w:rStyle w:val="DamodificareEG"/>
@@ -952,225 +1022,6 @@
       <w:r>
         <w:rPr>
           <w:lang w:val="it-IT"/>
-        </w:rPr>
-        <w:t>In ragione della complessità della progettazione antincendio, questo Comando non può esprimere parere in seno alla commissione in mancanza di quanto sopra.</w:t>
-      </w:r>
-    </w:p>
-    <w:p>
-      <w:pPr>
-        <w:pStyle w:val="TextBody"/>
-        <w:rPr>
-          <w:rStyle w:val="DamodificareEG"/>
-          <w:rFonts w:eastAsia="Noto Serif CJK SC" w:cs="Lohit Devanagari"/>
-          <w:kern w:val="2"/>
-          <w:sz w:val="24"/>
-          <w:szCs w:val="24"/>
-          <w:lang w:val="it-IT" w:eastAsia="zh-CN" w:bidi="hi-IN"/>
-        </w:rPr>
-      </w:pPr>
-      <w:r>
-        <w:rPr>
-          <w:rFonts w:eastAsia="Noto Serif CJK SC" w:cs="Lohit Devanagari"/>
-          <w:kern w:val="2"/>
-          <w:sz w:val="24"/>
-          <w:szCs w:val="24"/>
-          <w:lang w:val="it-IT" w:eastAsia="zh-CN" w:bidi="hi-IN"/>
-        </w:rPr>
-      </w:r>
-    </w:p>
-    <w:p>
-      <w:pPr>
-        <w:pStyle w:val="TextBody"/>
-        <w:rPr/>
-      </w:pPr>
-      <w:r>
-        <w:rPr>
-          <w:rStyle w:val="DamodificareEG"/>
-          <w:rFonts w:eastAsia="Noto Serif CJK SC" w:cs="Lohit Devanagari"/>
-          <w:kern w:val="2"/>
-          <w:sz w:val="24"/>
-          <w:szCs w:val="24"/>
-          <w:lang w:val="it-IT" w:eastAsia="zh-CN" w:bidi="hi-IN"/>
-        </w:rPr>
-        <w:t>[se presenti attività soggette senza precedente parere]</w:t>
-      </w:r>
-    </w:p>
-    <w:p>
-      <w:pPr>
-        <w:pStyle w:val="Normal"/>
-        <w:rPr/>
-      </w:pPr>
-      <w:r>
-        <w:rPr>
-          <w:lang w:val="it-IT" w:eastAsia="zh-CN" w:bidi="hi-IN"/>
-        </w:rPr>
-        <w:t xml:space="preserve">Poiché la convocazione tratta </w:t>
-      </w:r>
-      <w:r>
-        <w:rPr>
-          <w:lang w:val="it-IT"/>
-        </w:rPr>
-        <w:t xml:space="preserve">le seguenti tipologie di attività </w:t>
-      </w:r>
-      <w:r>
-        <w:rPr>
-          <w:rFonts w:eastAsia="Noto Serif CJK SC" w:cs="Lohit Devanagari"/>
-          <w:kern w:val="2"/>
-          <w:sz w:val="24"/>
-          <w:szCs w:val="24"/>
-          <w:lang w:val="it-IT" w:eastAsia="zh-CN" w:bidi="hi-IN"/>
-        </w:rPr>
-        <w:t>di cui al</w:t>
-      </w:r>
-      <w:r>
-        <w:rPr>
-          <w:lang w:val="it-IT"/>
-        </w:rPr>
-        <w:t xml:space="preserve"> DPR 151/11:</w:t>
-      </w:r>
-    </w:p>
-    <w:tbl>
-      <w:tblPr>
-        <w:tblW w:w="9638" w:type="dxa"/>
-        <w:jc w:val="left"/>
-        <w:tblInd w:w="-5" w:type="dxa"/>
-        <w:tblLayout w:type="fixed"/>
-        <w:tblCellMar>
-          <w:top w:w="57" w:type="dxa"/>
-          <w:left w:w="57" w:type="dxa"/>
-          <w:bottom w:w="57" w:type="dxa"/>
-          <w:right w:w="57" w:type="dxa"/>
-        </w:tblCellMar>
-      </w:tblPr>
-      <w:tblGrid>
-        <w:gridCol w:w="1701"/>
-        <w:gridCol w:w="7936"/>
-      </w:tblGrid>
-      <w:tr>
-        <w:trPr/>
-        <w:tc>
-          <w:tcPr>
-            <w:tcW w:w="1701" w:type="dxa"/>
-            <w:tcBorders>
-              <w:top w:val="single" w:sz="4" w:space="0" w:color="000000"/>
-              <w:left w:val="single" w:sz="4" w:space="0" w:color="000000"/>
-              <w:bottom w:val="single" w:sz="4" w:space="0" w:color="000000"/>
-            </w:tcBorders>
-          </w:tcPr>
-          <w:p>
-            <w:pPr>
-              <w:pStyle w:val="Contenutotabella"/>
-              <w:widowControl w:val="false"/>
-              <w:rPr/>
-            </w:pPr>
-            <w:r>
-              <w:rPr/>
-              <w:fldChar w:fldCharType="begin"/>
-            </w:r>
-            <w:r>
-              <w:rPr/>
-              <w:instrText xml:space="preserve"> MERGEFIELD $ELENCO_ATTIVITA.Codice </w:instrText>
-            </w:r>
-            <w:r>
-              <w:rPr/>
-              <w:fldChar w:fldCharType="separate"/>
-            </w:r>
-            <w:r>
-              <w:rPr/>
-              <w:t>&lt;$ELENCO_ATTIVITA.Codice&gt;</w:t>
-            </w:r>
-            <w:r>
-              <w:rPr/>
-              <w:fldChar w:fldCharType="end"/>
-            </w:r>
-          </w:p>
-        </w:tc>
-        <w:tc>
-          <w:tcPr>
-            <w:tcW w:w="7936" w:type="dxa"/>
-            <w:tcBorders>
-              <w:top w:val="single" w:sz="4" w:space="0" w:color="000000"/>
-              <w:left w:val="single" w:sz="4" w:space="0" w:color="000000"/>
-              <w:bottom w:val="single" w:sz="4" w:space="0" w:color="000000"/>
-              <w:right w:val="single" w:sz="4" w:space="0" w:color="000000"/>
-            </w:tcBorders>
-          </w:tcPr>
-          <w:p>
-            <w:pPr>
-              <w:pStyle w:val="Contenutotabella"/>
-              <w:widowControl w:val="false"/>
-              <w:rPr/>
-            </w:pPr>
-            <w:r>
-              <w:rPr/>
-              <w:fldChar w:fldCharType="begin"/>
-            </w:r>
-            <w:r>
-              <w:rPr/>
-              <w:instrText xml:space="preserve"> MERGEFIELD $ELENCO_ATTIVITA.Descrizione </w:instrText>
-            </w:r>
-            <w:r>
-              <w:rPr/>
-              <w:fldChar w:fldCharType="separate"/>
-            </w:r>
-            <w:r>
-              <w:rPr/>
-              <w:t>&lt;$ELENCO_ATTIVITA.Descrizione&gt;</w:t>
-            </w:r>
-            <w:r>
-              <w:rPr/>
-              <w:fldChar w:fldCharType="end"/>
-            </w:r>
-          </w:p>
-        </w:tc>
-      </w:tr>
-    </w:tbl>
-    <w:p>
-      <w:pPr>
-        <w:pStyle w:val="TextBody"/>
-        <w:rPr/>
-      </w:pPr>
-      <w:r>
-        <w:rPr>
-          <w:rFonts w:eastAsia="Noto Serif CJK SC" w:cs="Lohit Devanagari"/>
-          <w:kern w:val="2"/>
-          <w:sz w:val="24"/>
-          <w:szCs w:val="24"/>
-          <w:lang w:val="it-IT" w:eastAsia="zh-CN" w:bidi="hi-IN"/>
-        </w:rPr>
-        <w:t xml:space="preserve">è necessario che il responsabile dell’attività provveda a presentare </w:t>
-      </w:r>
-      <w:r>
-        <w:rPr>
-          <w:rFonts w:eastAsia="Noto Serif CJK SC" w:cs="Lohit Devanagari"/>
-          <w:b/>
-          <w:bCs/>
-          <w:kern w:val="2"/>
-          <w:sz w:val="24"/>
-          <w:szCs w:val="24"/>
-          <w:lang w:val="it-IT" w:eastAsia="zh-CN" w:bidi="hi-IN"/>
-        </w:rPr>
-        <w:t>istanza di valutazione del progetto antincendio</w:t>
-      </w:r>
-      <w:r>
-        <w:rPr>
-          <w:rFonts w:eastAsia="Noto Serif CJK SC" w:cs="Lohit Devanagari"/>
-          <w:kern w:val="2"/>
-          <w:sz w:val="24"/>
-          <w:szCs w:val="24"/>
-          <w:lang w:val="it-IT" w:eastAsia="zh-CN" w:bidi="hi-IN"/>
-        </w:rPr>
-        <w:t xml:space="preserve"> in tempo utile per consentirne l’esame preventivo.</w:t>
-      </w:r>
-    </w:p>
-    <w:p>
-      <w:pPr>
-        <w:pStyle w:val="TextBody"/>
-        <w:rPr/>
-      </w:pPr>
-      <w:r>
-        <w:rPr>
-          <w:lang w:val="it-IT" w:eastAsia="zh-CN" w:bidi="hi-IN"/>
         </w:rPr>
         <w:t>In ragione della complessità della progettazione antincendio, questo Comando non può esprimere parere in seno alla commissione in mancanza di quanto sopra.</w:t>
       </w:r>
@@ -1444,7 +1295,7 @@
     <w:pPr>
       <w:widowControl/>
       <w:suppressAutoHyphens w:val="true"/>
-      <w:overflowPunct w:val="true"/>
+      <w:overflowPunct w:val="false"/>
       <w:bidi w:val="0"/>
       <w:spacing w:before="0" w:after="0"/>
       <w:jc w:val="left"/>

</xml_diff>

<commit_message>
Aggiornamento modelli CV*_REG, ed agggiunta modello CV13_REG per CPOSP manifestaz pubbliche
</commit_message>
<xml_diff>
--- a/modelli/CV_commissioni/CV10_REG.docx
+++ b/modelli/CV_commissioni/CV10_REG.docx
@@ -421,7 +421,7 @@
     </w:tbl>
     <w:p>
       <w:pPr>
-        <w:pStyle w:val="Corpodeltesto"/>
+        <w:pStyle w:val="TextBody"/>
         <w:rPr/>
       </w:pPr>
       <w:r>
@@ -477,7 +477,6 @@
               <w:widowControl w:val="false"/>
               <w:rPr>
                 <w:b/>
-                <w:b/>
                 <w:bCs/>
               </w:rPr>
             </w:pPr>
@@ -579,16 +578,16 @@
     </w:tbl>
     <w:p>
       <w:pPr>
-        <w:pStyle w:val="Corpodeltesto"/>
-        <w:rPr/>
-      </w:pPr>
-      <w:r>
-        <w:rPr/>
-      </w:r>
-    </w:p>
-    <w:p>
-      <w:pPr>
-        <w:pStyle w:val="Corpodeltesto"/>
+        <w:pStyle w:val="TextBody"/>
+        <w:rPr/>
+      </w:pPr>
+      <w:r>
+        <w:rPr/>
+      </w:r>
+    </w:p>
+    <w:p>
+      <w:pPr>
+        <w:pStyle w:val="TextBody"/>
         <w:rPr>
           <w:rFonts w:eastAsia="Noto Serif CJK SC" w:cs="Lohit Devanagari"/>
           <w:kern w:val="2"/>
@@ -611,7 +610,7 @@
     </w:p>
     <w:p>
       <w:pPr>
-        <w:pStyle w:val="Corpodeltesto"/>
+        <w:pStyle w:val="TextBody"/>
         <w:rPr>
           <w:rFonts w:eastAsia="Noto Serif CJK SC" w:cs="Lohit Devanagari"/>
           <w:kern w:val="2"/>
@@ -634,7 +633,7 @@
     </w:p>
     <w:p>
       <w:pPr>
-        <w:pStyle w:val="Corpodeltesto"/>
+        <w:pStyle w:val="TextBody"/>
         <w:rPr>
           <w:rFonts w:eastAsia="Noto Serif CJK SC" w:cs="Lohit Devanagari"/>
           <w:kern w:val="2"/>
@@ -657,7 +656,7 @@
     </w:p>
     <w:p>
       <w:pPr>
-        <w:pStyle w:val="Corpodeltesto"/>
+        <w:pStyle w:val="TextBody"/>
         <w:rPr>
           <w:rFonts w:eastAsia="Noto Serif CJK SC" w:cs="Lohit Devanagari"/>
           <w:kern w:val="2"/>
@@ -678,7 +677,7 @@
     </w:p>
     <w:p>
       <w:pPr>
-        <w:pStyle w:val="Corpodeltesto"/>
+        <w:pStyle w:val="TextBody"/>
         <w:rPr>
           <w:rFonts w:eastAsia="Noto Serif CJK SC" w:cs="Lohit Devanagari"/>
           <w:kern w:val="2"/>
@@ -701,7 +700,7 @@
     </w:p>
     <w:p>
       <w:pPr>
-        <w:pStyle w:val="Corpodeltesto"/>
+        <w:pStyle w:val="TextBody"/>
         <w:rPr/>
       </w:pPr>
       <w:r>
@@ -746,7 +745,7 @@
     </w:p>
     <w:p>
       <w:pPr>
-        <w:pStyle w:val="Corpodeltesto"/>
+        <w:pStyle w:val="TextBody"/>
         <w:rPr>
           <w:lang w:val="it-IT"/>
         </w:rPr>
@@ -761,16 +760,16 @@
     </w:p>
     <w:p>
       <w:pPr>
-        <w:pStyle w:val="Corpodeltesto"/>
-        <w:rPr/>
-      </w:pPr>
-      <w:r>
-        <w:rPr/>
-      </w:r>
-    </w:p>
-    <w:p>
-      <w:pPr>
-        <w:pStyle w:val="Corpodeltesto"/>
+        <w:pStyle w:val="TextBody"/>
+        <w:rPr/>
+      </w:pPr>
+      <w:r>
+        <w:rPr/>
+      </w:r>
+    </w:p>
+    <w:p>
+      <w:pPr>
+        <w:pStyle w:val="TextBody"/>
         <w:rPr>
           <w:rFonts w:eastAsia="Noto Serif CJK SC" w:cs="Lohit Devanagari"/>
           <w:kern w:val="2"/>
@@ -793,7 +792,7 @@
     </w:p>
     <w:p>
       <w:pPr>
-        <w:pStyle w:val="Corpodeltesto"/>
+        <w:pStyle w:val="TextBody"/>
         <w:rPr/>
       </w:pPr>
       <w:r>
@@ -854,7 +853,7 @@
     </w:p>
     <w:p>
       <w:pPr>
-        <w:pStyle w:val="Corpodeltesto"/>
+        <w:pStyle w:val="TextBody"/>
         <w:rPr>
           <w:lang w:val="it-IT"/>
         </w:rPr>
@@ -869,7 +868,7 @@
     </w:p>
     <w:p>
       <w:pPr>
-        <w:pStyle w:val="Corpodeltesto"/>
+        <w:pStyle w:val="TextBody"/>
         <w:rPr/>
       </w:pPr>
       <w:r>
@@ -892,8 +891,8 @@
         <w:rPr/>
         <w:fldChar w:fldCharType="separate"/>
       </w:r>
-      <w:bookmarkStart w:id="0" w:name="__Fieldmark__1061_1859877034"/>
-      <w:bookmarkStart w:id="1" w:name="__Fieldmark__1061_1859877034"/>
+      <w:bookmarkStart w:id="0" w:name="Bookmark"/>
+      <w:bookmarkStart w:id="1" w:name="Bookmark"/>
       <w:bookmarkEnd w:id="1"/>
       <w:r>
         <w:rPr/>
@@ -902,46 +901,6 @@
         <w:rPr/>
         <w:fldChar w:fldCharType="end"/>
       </w:r>
-      <w:bookmarkStart w:id="2" w:name="__Fieldmark__1112_3095106160"/>
-      <w:bookmarkStart w:id="3" w:name="__Fieldmark__1987_4095184655"/>
-      <w:bookmarkStart w:id="4" w:name="__Fieldmark__5696_3765483858"/>
-      <w:bookmarkStart w:id="5" w:name="__Fieldmark__66_2691905827"/>
-      <w:bookmarkStart w:id="6" w:name="__Fieldmark__3082_4204341107"/>
-      <w:bookmarkStart w:id="7" w:name="__Fieldmark__1067_2099660439"/>
-      <w:bookmarkStart w:id="8" w:name="__Fieldmark__92_2156278351"/>
-      <w:bookmarkStart w:id="9" w:name="__Fieldmark__279_4027006556"/>
-      <w:bookmarkStart w:id="10" w:name="__Fieldmark__535_1921254028"/>
-      <w:bookmarkStart w:id="11" w:name="__Fieldmark__279_1585666245"/>
-      <w:bookmarkStart w:id="12" w:name="__Fieldmark__2589_1964799693"/>
-      <w:bookmarkStart w:id="13" w:name="__Fieldmark__92_2416548785"/>
-      <w:bookmarkStart w:id="14" w:name="__Fieldmark__3028_2828410077"/>
-      <w:bookmarkStart w:id="15" w:name="__Fieldmark__1666_2296329797"/>
-      <w:bookmarkStart w:id="16" w:name="__Fieldmark__92_3825571921"/>
-      <w:bookmarkStart w:id="17" w:name="__Fieldmark__74_4132683366"/>
-      <w:bookmarkStart w:id="18" w:name="__Fieldmark__320_3765483858"/>
-      <w:bookmarkStart w:id="19" w:name="__Fieldmark__551_4095184655"/>
-      <w:bookmarkStart w:id="20" w:name="__Fieldmark__2605_4095184655"/>
-      <w:bookmarkStart w:id="21" w:name="__Fieldmark__82_1859877034"/>
-      <w:bookmarkEnd w:id="2"/>
-      <w:bookmarkEnd w:id="3"/>
-      <w:bookmarkEnd w:id="4"/>
-      <w:bookmarkEnd w:id="5"/>
-      <w:bookmarkEnd w:id="6"/>
-      <w:bookmarkEnd w:id="7"/>
-      <w:bookmarkEnd w:id="8"/>
-      <w:bookmarkEnd w:id="9"/>
-      <w:bookmarkEnd w:id="10"/>
-      <w:bookmarkEnd w:id="11"/>
-      <w:bookmarkEnd w:id="12"/>
-      <w:bookmarkEnd w:id="13"/>
-      <w:bookmarkEnd w:id="14"/>
-      <w:bookmarkEnd w:id="15"/>
-      <w:bookmarkEnd w:id="16"/>
-      <w:bookmarkEnd w:id="17"/>
-      <w:bookmarkEnd w:id="18"/>
-      <w:bookmarkEnd w:id="19"/>
-      <w:bookmarkEnd w:id="20"/>
-      <w:bookmarkEnd w:id="21"/>
       <w:r>
         <w:rPr>
           <w:rStyle w:val="DamodificareEG"/>
@@ -968,7 +927,7 @@
     </w:p>
     <w:p>
       <w:pPr>
-        <w:pStyle w:val="Corpodeltesto"/>
+        <w:pStyle w:val="TextBody"/>
         <w:rPr/>
       </w:pPr>
       <w:r>
@@ -991,9 +950,9 @@
         <w:rPr/>
         <w:fldChar w:fldCharType="separate"/>
       </w:r>
-      <w:bookmarkStart w:id="22" w:name="__Fieldmark__1128_1859877034"/>
-      <w:bookmarkStart w:id="23" w:name="__Fieldmark__1128_1859877034"/>
-      <w:bookmarkEnd w:id="23"/>
+      <w:bookmarkStart w:id="2" w:name="Bookmark_Copy_1"/>
+      <w:bookmarkStart w:id="3" w:name="Bookmark_Copy_1"/>
+      <w:bookmarkEnd w:id="3"/>
       <w:r>
         <w:rPr/>
       </w:r>
@@ -1001,46 +960,6 @@
         <w:rPr/>
         <w:fldChar w:fldCharType="end"/>
       </w:r>
-      <w:bookmarkStart w:id="24" w:name="__Fieldmark__1173_3095106160"/>
-      <w:bookmarkStart w:id="25" w:name="__Fieldmark__2042_4095184655"/>
-      <w:bookmarkStart w:id="26" w:name="__Fieldmark__5745_3765483858"/>
-      <w:bookmarkStart w:id="27" w:name="__Fieldmark__108_2691905827"/>
-      <w:bookmarkStart w:id="28" w:name="__Fieldmark__535_19212540281"/>
-      <w:bookmarkStart w:id="29" w:name="__Fieldmark__3082_42043411071"/>
-      <w:bookmarkStart w:id="30" w:name="__Fieldmark__1067_20996604391"/>
-      <w:bookmarkStart w:id="31" w:name="__Fieldmark__92_21562783511"/>
-      <w:bookmarkStart w:id="32" w:name="__Fieldmark__279_40270065561"/>
-      <w:bookmarkStart w:id="33" w:name="__Fieldmark__2589_19647996931"/>
-      <w:bookmarkStart w:id="34" w:name="__Fieldmark__92_24165487851"/>
-      <w:bookmarkStart w:id="35" w:name="__Fieldmark__92_38255719211"/>
-      <w:bookmarkStart w:id="36" w:name="__Fieldmark__3028_28284100771"/>
-      <w:bookmarkStart w:id="37" w:name="__Fieldmark__2149_2296329797"/>
-      <w:bookmarkStart w:id="38" w:name="__Fieldmark__279_15856662451"/>
-      <w:bookmarkStart w:id="39" w:name="__Fieldmark__119_4132683366"/>
-      <w:bookmarkStart w:id="40" w:name="__Fieldmark__365_3765483858"/>
-      <w:bookmarkStart w:id="41" w:name="__Fieldmark__603_4095184655"/>
-      <w:bookmarkStart w:id="42" w:name="__Fieldmark__2663_4095184655"/>
-      <w:bookmarkStart w:id="43" w:name="__Fieldmark__146_1859877034"/>
-      <w:bookmarkEnd w:id="24"/>
-      <w:bookmarkEnd w:id="25"/>
-      <w:bookmarkEnd w:id="26"/>
-      <w:bookmarkEnd w:id="27"/>
-      <w:bookmarkEnd w:id="28"/>
-      <w:bookmarkEnd w:id="29"/>
-      <w:bookmarkEnd w:id="30"/>
-      <w:bookmarkEnd w:id="31"/>
-      <w:bookmarkEnd w:id="32"/>
-      <w:bookmarkEnd w:id="33"/>
-      <w:bookmarkEnd w:id="34"/>
-      <w:bookmarkEnd w:id="35"/>
-      <w:bookmarkEnd w:id="36"/>
-      <w:bookmarkEnd w:id="37"/>
-      <w:bookmarkEnd w:id="38"/>
-      <w:bookmarkEnd w:id="39"/>
-      <w:bookmarkEnd w:id="40"/>
-      <w:bookmarkEnd w:id="41"/>
-      <w:bookmarkEnd w:id="42"/>
-      <w:bookmarkEnd w:id="43"/>
       <w:r>
         <w:rPr>
           <w:rStyle w:val="DamodificareEG"/>
@@ -1067,7 +986,7 @@
     </w:p>
     <w:p>
       <w:pPr>
-        <w:pStyle w:val="Corpodeltesto"/>
+        <w:pStyle w:val="TextBody"/>
         <w:rPr>
           <w:lang w:val="it-IT"/>
         </w:rPr>
@@ -1082,7 +1001,7 @@
     </w:p>
     <w:p>
       <w:pPr>
-        <w:pStyle w:val="Corpodeltesto"/>
+        <w:pStyle w:val="TextBody"/>
         <w:rPr>
           <w:lang w:val="it-IT"/>
         </w:rPr>
@@ -1259,7 +1178,7 @@
 <w:ftr xmlns:o="urn:schemas-microsoft-com:office:office" xmlns:r="http://schemas.openxmlformats.org/officeDocument/2006/relationships" xmlns:v="urn:schemas-microsoft-com:vml" xmlns:w="http://schemas.openxmlformats.org/wordprocessingml/2006/main" xmlns:w10="urn:schemas-microsoft-com:office:word" xmlns:wp="http://schemas.openxmlformats.org/drawingml/2006/wordprocessingDrawing" xmlns:wps="http://schemas.microsoft.com/office/word/2010/wordprocessingShape" xmlns:wpg="http://schemas.microsoft.com/office/word/2010/wordprocessingGroup" xmlns:mc="http://schemas.openxmlformats.org/markup-compatibility/2006" xmlns:wp14="http://schemas.microsoft.com/office/word/2010/wordprocessingDrawing" xmlns:w14="http://schemas.microsoft.com/office/word/2010/wordml" xmlns:w15="http://schemas.microsoft.com/office/word/2012/wordml" mc:Ignorable="w14 wp14 w15">
   <w:p>
     <w:pPr>
-      <w:pStyle w:val="Pidipagina"/>
+      <w:pStyle w:val="Footer"/>
       <w:rPr/>
     </w:pPr>
     <w:r>
@@ -1313,7 +1232,7 @@
   </w:p>
   <w:p>
     <w:pPr>
-      <w:pStyle w:val="Pidipagina"/>
+      <w:pStyle w:val="Footer"/>
       <w:rPr/>
     </w:pPr>
     <w:r>
@@ -1364,7 +1283,7 @@
     <w:pPr>
       <w:widowControl/>
       <w:suppressAutoHyphens w:val="true"/>
-      <w:overflowPunct w:val="false"/>
+      <w:overflowPunct w:val="true"/>
       <w:bidi w:val="0"/>
       <w:spacing w:before="0" w:after="0"/>
       <w:jc w:val="left"/>
@@ -1383,7 +1302,7 @@
     <w:qFormat/>
     <w:rPr/>
   </w:style>
-  <w:style w:type="character" w:styleId="CollegamentoInternet">
+  <w:style w:type="character" w:styleId="InternetLink">
     <w:name w:val="Hyperlink"/>
     <w:basedOn w:val="DefaultParagraphFont"/>
     <w:qFormat/>
@@ -1407,22 +1326,22 @@
       <w:rFonts w:ascii="OpenSymbol" w:hAnsi="OpenSymbol" w:eastAsia="OpenSymbol" w:cs="OpenSymbol"/>
     </w:rPr>
   </w:style>
-  <w:style w:type="paragraph" w:styleId="Titolo">
-    <w:name w:val="Titolo"/>
+  <w:style w:type="paragraph" w:styleId="Heading">
+    <w:name w:val="Heading"/>
     <w:basedOn w:val="Normal"/>
-    <w:next w:val="Corpodeltesto"/>
+    <w:next w:val="TextBody"/>
     <w:qFormat/>
     <w:pPr>
       <w:keepNext w:val="true"/>
       <w:spacing w:before="240" w:after="120"/>
     </w:pPr>
     <w:rPr>
-      <w:rFonts w:ascii="Liberation Sans" w:hAnsi="Liberation Sans" w:eastAsia="Noto Sans CJK SC" w:cs="Lohit Devanagari"/>
+      <w:rFonts w:ascii="Liberation Sans" w:hAnsi="Liberation Sans" w:eastAsia="Noto Sans CJK SC" w:cs="Lohit Marathi"/>
       <w:sz w:val="28"/>
       <w:szCs w:val="28"/>
     </w:rPr>
   </w:style>
-  <w:style w:type="paragraph" w:styleId="Corpodeltesto">
+  <w:style w:type="paragraph" w:styleId="TextBody">
     <w:name w:val="Body Text"/>
     <w:basedOn w:val="Normal"/>
     <w:pPr>
@@ -1431,15 +1350,15 @@
     </w:pPr>
     <w:rPr/>
   </w:style>
-  <w:style w:type="paragraph" w:styleId="Elenco">
+  <w:style w:type="paragraph" w:styleId="List">
     <w:name w:val="List"/>
-    <w:basedOn w:val="Corpodeltesto"/>
+    <w:basedOn w:val="TextBody"/>
     <w:pPr/>
     <w:rPr>
       <w:rFonts w:cs="Lohit Devanagari"/>
     </w:rPr>
   </w:style>
-  <w:style w:type="paragraph" w:styleId="Didascalia">
+  <w:style w:type="paragraph" w:styleId="Caption">
     <w:name w:val="Caption"/>
     <w:basedOn w:val="Normal"/>
     <w:qFormat/>
@@ -1455,6 +1374,32 @@
       <w:szCs w:val="24"/>
     </w:rPr>
   </w:style>
+  <w:style w:type="paragraph" w:styleId="Index">
+    <w:name w:val="Index"/>
+    <w:basedOn w:val="Normal"/>
+    <w:qFormat/>
+    <w:pPr>
+      <w:suppressLineNumbers/>
+    </w:pPr>
+    <w:rPr>
+      <w:rFonts w:cs="Lohit Marathi"/>
+    </w:rPr>
+  </w:style>
+  <w:style w:type="paragraph" w:styleId="Titolo">
+    <w:name w:val="Titolo"/>
+    <w:basedOn w:val="Normal"/>
+    <w:next w:val="TextBody"/>
+    <w:qFormat/>
+    <w:pPr>
+      <w:keepNext w:val="true"/>
+      <w:spacing w:before="240" w:after="120"/>
+    </w:pPr>
+    <w:rPr>
+      <w:rFonts w:ascii="Liberation Sans" w:hAnsi="Liberation Sans" w:eastAsia="Noto Sans CJK SC" w:cs="Lohit Devanagari"/>
+      <w:sz w:val="28"/>
+      <w:szCs w:val="28"/>
+    </w:rPr>
+  </w:style>
   <w:style w:type="paragraph" w:styleId="Indice">
     <w:name w:val="Indice"/>
     <w:basedOn w:val="Normal"/>
@@ -1496,7 +1441,14 @@
     <w:pPr/>
     <w:rPr/>
   </w:style>
-  <w:style w:type="paragraph" w:styleId="Pidipagina">
+  <w:style w:type="paragraph" w:styleId="HeaderandFooter">
+    <w:name w:val="Header and Footer"/>
+    <w:basedOn w:val="Normal"/>
+    <w:qFormat/>
+    <w:pPr/>
+    <w:rPr/>
+  </w:style>
+  <w:style w:type="paragraph" w:styleId="Footer">
     <w:name w:val="Footer"/>
     <w:basedOn w:val="Intestazioneepidipagina"/>
     <w:pPr>
@@ -1507,7 +1459,7 @@
   </w:style>
   <w:style w:type="paragraph" w:styleId="Pidipaginaasinistra">
     <w:name w:val="Piè di pagina a sinistra"/>
-    <w:basedOn w:val="Pidipagina"/>
+    <w:basedOn w:val="Footer"/>
     <w:qFormat/>
     <w:pPr>
       <w:suppressLineNumbers/>
@@ -1517,7 +1469,7 @@
   </w:style>
   <w:style w:type="paragraph" w:styleId="Pidipaginaadestra">
     <w:name w:val="Piè di pagina a destra"/>
-    <w:basedOn w:val="Pidipagina"/>
+    <w:basedOn w:val="Footer"/>
     <w:qFormat/>
     <w:pPr>
       <w:suppressLineNumbers/>

</xml_diff>